<commit_message>
Atualização da documentação adicionada a realização do caso de uso CONSULTA SIMPLES adicionada a realização do caso de uso REALIZAR TROCA
</commit_message>
<xml_diff>
--- a/Sistema de Trocas.docx
+++ b/Sistema de Trocas.docx
@@ -8857,8 +8857,11 @@
         <w:jc w:val="both"/>
         <w:rPr>
           <w:rFonts w:cstheme="minorHAnsi"/>
+          <w:u w:val="single"/>
         </w:rPr>
       </w:pPr>
+      <w:bookmarkStart w:id="4" w:name="_GoBack"/>
+      <w:bookmarkEnd w:id="4"/>
     </w:p>
     <w:p>
       <w:pPr>
@@ -11037,8 +11040,6 @@
               </w:rPr>
               <w:t>, conforme RN [011]</w:t>
             </w:r>
-            <w:bookmarkStart w:id="4" w:name="_GoBack"/>
-            <w:bookmarkEnd w:id="4"/>
             <w:r>
               <w:rPr>
                 <w:rFonts w:ascii="Arial" w:hAnsi="Arial" w:cs="Arial"/>
@@ -16603,7 +16604,7 @@
 </file>
 
 <file path=customXml/itemProps1.xml><?xml version="1.0" encoding="utf-8"?>
-<ds:datastoreItem xmlns:ds="http://schemas.openxmlformats.org/officeDocument/2006/customXml" ds:itemID="{131B7A00-65CC-4A9B-A3D7-ED4341382161}">
+<ds:datastoreItem xmlns:ds="http://schemas.openxmlformats.org/officeDocument/2006/customXml" ds:itemID="{919A32F3-C17B-4725-AE95-D6CF5FA1AA14}">
   <ds:schemaRefs>
     <ds:schemaRef ds:uri="http://schemas.openxmlformats.org/officeDocument/2006/bibliography"/>
   </ds:schemaRefs>

</xml_diff>

<commit_message>
Não lembro a alteração
</commit_message>
<xml_diff>
--- a/Sistema de Trocas.docx
+++ b/Sistema de Trocas.docx
@@ -17,15 +17,6 @@
         </w:rPr>
         <w:t>Sistema de Trocas/Vendas</w:t>
       </w:r>
-    </w:p>
-    <w:p>
-      <w:pPr>
-        <w:jc w:val="both"/>
-        <w:rPr>
-          <w:b/>
-          <w:sz w:val="28"/>
-        </w:rPr>
-      </w:pPr>
     </w:p>
     <w:p>
       <w:pPr>
@@ -389,7 +380,6 @@
         <w:rPr>
           <w:sz w:val="24"/>
         </w:rPr>
-        <w:lastRenderedPageBreak/>
         <w:t>Quando for dado o aceite de uma negociação</w:t>
       </w:r>
       <w:r>
@@ -474,7 +464,14 @@
         <w:rPr>
           <w:sz w:val="24"/>
         </w:rPr>
-        <w:t xml:space="preserve"> ao status de apto a negociação mediante a um cancelamento do negócio.</w:t>
+        <w:t xml:space="preserve"> ao status de apto a </w:t>
+      </w:r>
+      <w:r>
+        <w:rPr>
+          <w:sz w:val="24"/>
+        </w:rPr>
+        <w:lastRenderedPageBreak/>
+        <w:t>negociação mediante a um cancelamento do negócio.</w:t>
       </w:r>
       <w:r>
         <w:rPr>
@@ -846,6 +843,18 @@
           <w:sz w:val="28"/>
         </w:rPr>
       </w:pPr>
+    </w:p>
+    <w:p>
+      <w:pPr>
+        <w:tabs>
+          <w:tab w:val="left" w:pos="5135"/>
+        </w:tabs>
+        <w:jc w:val="both"/>
+        <w:rPr>
+          <w:b/>
+          <w:sz w:val="28"/>
+        </w:rPr>
+      </w:pPr>
       <w:r>
         <w:rPr>
           <w:b/>
@@ -1199,17 +1208,25 @@
           <w:sz w:val="28"/>
         </w:rPr>
       </w:pPr>
-      <w:r>
+    </w:p>
+    <w:p>
+      <w:pPr>
         <w:rPr>
           <w:b/>
           <w:sz w:val="28"/>
         </w:rPr>
+      </w:pPr>
+      <w:r>
+        <w:rPr>
+          <w:b/>
+          <w:sz w:val="28"/>
+        </w:rPr>
+        <w:lastRenderedPageBreak/>
         <w:t>ARREPENDIMENTO DE COMPRA</w:t>
       </w:r>
     </w:p>
     <w:p>
       <w:r>
-        <w:lastRenderedPageBreak/>
         <w:t xml:space="preserve">Esta </w:t>
       </w:r>
       <w:r>
@@ -1289,7 +1306,6 @@
         <w:tabs>
           <w:tab w:val="left" w:pos="5135"/>
         </w:tabs>
-        <w:jc w:val="center"/>
         <w:rPr>
           <w:b/>
           <w:sz w:val="28"/>
@@ -1301,7 +1317,6 @@
         <w:tabs>
           <w:tab w:val="left" w:pos="5135"/>
         </w:tabs>
-        <w:jc w:val="center"/>
         <w:rPr>
           <w:b/>
           <w:sz w:val="28"/>
@@ -1331,6 +1346,8 @@
       <w:r>
         <w:t xml:space="preserve"> USUÁRIO</w:t>
       </w:r>
+      <w:bookmarkStart w:id="1" w:name="_GoBack"/>
+      <w:bookmarkEnd w:id="1"/>
     </w:p>
     <w:p>
       <w:pPr>
@@ -1471,6 +1488,7 @@
         <w:jc w:val="both"/>
       </w:pPr>
       <w:r>
+        <w:lastRenderedPageBreak/>
         <w:t>Prioridade: Essencial</w:t>
       </w:r>
     </w:p>
@@ -1479,7 +1497,6 @@
         <w:jc w:val="both"/>
       </w:pPr>
       <w:r>
-        <w:lastRenderedPageBreak/>
         <w:t>Descrição: Este requisito vai permitir que usuários adicionem, editem e excluam produtos do sistema.</w:t>
       </w:r>
     </w:p>
@@ -1790,7 +1807,6 @@
           <w:b/>
           <w:sz w:val="28"/>
         </w:rPr>
-        <w:lastRenderedPageBreak/>
         <w:t>REQUISITOS NÃO FUNCIONAIS</w:t>
       </w:r>
     </w:p>
@@ -2423,8 +2439,8 @@
           <w:rFonts w:cstheme="minorHAnsi"/>
         </w:rPr>
       </w:pPr>
-      <w:bookmarkStart w:id="1" w:name="OLE_LINK1"/>
-      <w:bookmarkStart w:id="2" w:name="OLE_LINK2"/>
+      <w:bookmarkStart w:id="2" w:name="OLE_LINK1"/>
+      <w:bookmarkStart w:id="3" w:name="OLE_LINK2"/>
       <w:r>
         <w:rPr>
           <w:rFonts w:cstheme="minorHAnsi"/>
@@ -2458,8 +2474,8 @@
         <w:t xml:space="preserve"> duas contrapropostas, essa mecânica tem como objetivo tornar dinâmica a negociação.</w:t>
       </w:r>
     </w:p>
-    <w:bookmarkEnd w:id="1"/>
     <w:bookmarkEnd w:id="2"/>
+    <w:bookmarkEnd w:id="3"/>
     <w:p>
       <w:pPr>
         <w:spacing w:line="360" w:lineRule="auto"/>
@@ -5041,7 +5057,7 @@
                 <w:szCs w:val="20"/>
               </w:rPr>
             </w:pPr>
-            <w:bookmarkStart w:id="3" w:name="_Hlk523502233"/>
+            <w:bookmarkStart w:id="4" w:name="_Hlk523502233"/>
             <w:r>
               <w:rPr>
                 <w:rFonts w:ascii="Arial" w:hAnsi="Arial" w:cs="Arial"/>
@@ -7264,7 +7280,7 @@
           </w:p>
         </w:tc>
       </w:tr>
-      <w:bookmarkEnd w:id="3"/>
+      <w:bookmarkEnd w:id="4"/>
     </w:tbl>
     <w:p/>
     <w:tbl>
@@ -8860,8 +8876,6 @@
           <w:u w:val="single"/>
         </w:rPr>
       </w:pPr>
-      <w:bookmarkStart w:id="4" w:name="_GoBack"/>
-      <w:bookmarkEnd w:id="4"/>
     </w:p>
     <w:p>
       <w:pPr>
@@ -11269,8 +11283,8 @@
       </w:pPr>
     </w:p>
     <w:sectPr>
-      <w:pgSz w:w="11906" w:h="16838"/>
-      <w:pgMar w:top="1417" w:right="1701" w:bottom="1417" w:left="1701" w:header="708" w:footer="708" w:gutter="0"/>
+      <w:pgSz w:w="11906" w:h="16838" w:code="9"/>
+      <w:pgMar w:top="1418" w:right="1701" w:bottom="1418" w:left="1701" w:header="709" w:footer="709" w:gutter="0"/>
       <w:cols w:space="708"/>
       <w:docGrid w:linePitch="360"/>
     </w:sectPr>
@@ -16604,7 +16618,7 @@
 </file>
 
 <file path=customXml/itemProps1.xml><?xml version="1.0" encoding="utf-8"?>
-<ds:datastoreItem xmlns:ds="http://schemas.openxmlformats.org/officeDocument/2006/customXml" ds:itemID="{919A32F3-C17B-4725-AE95-D6CF5FA1AA14}">
+<ds:datastoreItem xmlns:ds="http://schemas.openxmlformats.org/officeDocument/2006/customXml" ds:itemID="{DEDD045B-CBD6-4AAF-8007-AA2B72462646}">
   <ds:schemaRefs>
     <ds:schemaRef ds:uri="http://schemas.openxmlformats.org/officeDocument/2006/bibliography"/>
   </ds:schemaRefs>

</xml_diff>